<commit_message>
updated Planning report student1
</commit_message>
<xml_diff>
--- a/reports/Delivery 4/Student #1/Informe_de_Planificacion-Entregable_4_Alumno#1.docx
+++ b/reports/Delivery 4/Student #1/Informe_de_Planificacion-Entregable_4_Alumno#1.docx
@@ -1439,14 +1439,6 @@
               </w:rPr>
               <w:t>9, #20</w:t>
             </w:r>
-            <w:r>
-              <w:rPr>
-                <w:rFonts w:eastAsia="Times New Roman" w:cstheme="minorHAnsi"/>
-                <w:sz w:val="20"/>
-                <w:szCs w:val="20"/>
-              </w:rPr>
-              <w:t>, #23</w:t>
-            </w:r>
           </w:p>
         </w:tc>
         <w:tc>
@@ -1523,7 +1515,7 @@
                 <w:sz w:val="20"/>
                 <w:szCs w:val="20"/>
               </w:rPr>
-              <w:t>27</w:t>
+              <w:t>2</w:t>
             </w:r>
             <w:r>
               <w:rPr>
@@ -1531,7 +1523,7 @@
                 <w:sz w:val="20"/>
                 <w:szCs w:val="20"/>
               </w:rPr>
-              <w:t xml:space="preserve">h </w:t>
+              <w:t>5</w:t>
             </w:r>
             <w:r>
               <w:rPr>
@@ -1539,7 +1531,7 @@
                 <w:sz w:val="20"/>
                 <w:szCs w:val="20"/>
               </w:rPr>
-              <w:t>35</w:t>
+              <w:t xml:space="preserve">h </w:t>
             </w:r>
             <w:r>
               <w:rPr>
@@ -1547,7 +1539,123 @@
                 <w:sz w:val="20"/>
                 <w:szCs w:val="20"/>
               </w:rPr>
+              <w:t>00</w:t>
+            </w:r>
+            <w:r>
+              <w:rPr>
+                <w:rFonts w:eastAsia="Times New Roman" w:cstheme="minorHAnsi"/>
+                <w:sz w:val="20"/>
+                <w:szCs w:val="20"/>
+              </w:rPr>
               <w:t xml:space="preserve"> min</w:t>
+            </w:r>
+          </w:p>
+        </w:tc>
+      </w:tr>
+      <w:tr>
+        <w:trPr>
+          <w:trHeight w:val="399"/>
+        </w:trPr>
+        <w:tc>
+          <w:tcPr>
+            <w:tcW w:w="3823" w:type="dxa"/>
+            <w:shd w:val="clear" w:color="auto" w:fill="auto"/>
+            <w:noWrap/>
+            <w:vAlign w:val="center"/>
+          </w:tcPr>
+          <w:p>
+            <w:pPr>
+              <w:spacing w:after="0" w:line="240" w:lineRule="auto"/>
+              <w:rPr>
+                <w:rFonts w:eastAsia="Times New Roman" w:cstheme="minorHAnsi"/>
+                <w:sz w:val="20"/>
+                <w:szCs w:val="20"/>
+              </w:rPr>
+            </w:pPr>
+            <w:r>
+              <w:rPr>
+                <w:rFonts w:eastAsia="Times New Roman" w:cstheme="minorHAnsi"/>
+                <w:sz w:val="20"/>
+                <w:szCs w:val="20"/>
+              </w:rPr>
+              <w:t>Requisito #23</w:t>
+            </w:r>
+          </w:p>
+        </w:tc>
+        <w:tc>
+          <w:tcPr>
+            <w:tcW w:w="1417" w:type="dxa"/>
+            <w:vAlign w:val="center"/>
+          </w:tcPr>
+          <w:p>
+            <w:pPr>
+              <w:spacing w:after="0" w:line="240" w:lineRule="auto"/>
+              <w:jc w:val="center"/>
+              <w:rPr>
+                <w:rFonts w:eastAsia="Times New Roman" w:cstheme="minorHAnsi"/>
+                <w:sz w:val="20"/>
+                <w:szCs w:val="20"/>
+              </w:rPr>
+            </w:pPr>
+            <w:r>
+              <w:rPr>
+                <w:rFonts w:eastAsia="Times New Roman" w:cstheme="minorHAnsi"/>
+                <w:sz w:val="20"/>
+                <w:szCs w:val="20"/>
+              </w:rPr>
+              <w:t>Tester</w:t>
+            </w:r>
+          </w:p>
+        </w:tc>
+        <w:tc>
+          <w:tcPr>
+            <w:tcW w:w="1417" w:type="dxa"/>
+            <w:vAlign w:val="center"/>
+          </w:tcPr>
+          <w:p>
+            <w:pPr>
+              <w:spacing w:after="0" w:line="240" w:lineRule="auto"/>
+              <w:jc w:val="center"/>
+              <w:rPr>
+                <w:rFonts w:eastAsia="Times New Roman" w:cstheme="minorHAnsi"/>
+                <w:sz w:val="20"/>
+                <w:szCs w:val="20"/>
+              </w:rPr>
+            </w:pPr>
+            <w:r>
+              <w:rPr>
+                <w:rFonts w:eastAsia="Times New Roman" w:cstheme="minorHAnsi"/>
+                <w:sz w:val="20"/>
+                <w:szCs w:val="20"/>
+              </w:rPr>
+              <w:t>20 €</w:t>
+            </w:r>
+          </w:p>
+        </w:tc>
+        <w:tc>
+          <w:tcPr>
+            <w:tcW w:w="1417" w:type="dxa"/>
+            <w:shd w:val="clear" w:color="auto" w:fill="auto"/>
+            <w:noWrap/>
+            <w:vAlign w:val="center"/>
+          </w:tcPr>
+          <w:p>
+            <w:pPr>
+              <w:spacing w:after="0" w:line="240" w:lineRule="auto"/>
+              <w:jc w:val="center"/>
+              <w:rPr>
+                <w:rFonts w:eastAsia="Times New Roman" w:cstheme="minorHAnsi"/>
+                <w:sz w:val="20"/>
+                <w:szCs w:val="20"/>
+              </w:rPr>
+            </w:pPr>
+            <w:r>
+              <w:rPr>
+                <w:rFonts w:eastAsia="Times New Roman" w:cstheme="minorHAnsi"/>
+                <w:sz w:val="20"/>
+                <w:szCs w:val="20"/>
+              </w:rPr>
+              <w:t>2h 35 min</w:t>
             </w:r>
           </w:p>
         </w:tc>

</xml_diff>